<commit_message>
Latest Version, Ready to engage team
</commit_message>
<xml_diff>
--- a/NGPS Core Documentation.docx
+++ b/NGPS Core Documentation.docx
@@ -2218,6 +2218,75 @@
             <w:tcW w:w="6600" w:type="dxa"/>
           </w:tcPr>
           <w:p/>
+        </w:tc>
+      </w:tr>
+      <w:tr>
+        <w:trPr>
+          <w:trHeight w:val="306"/>
+        </w:trPr>
+        <w:tc>
+          <w:tcPr>
+            <w:tcW w:w="2138" w:type="dxa"/>
+          </w:tcPr>
+          <w:p>
+            <w:pPr>
+              <w:rPr>
+                <w:sz w:val="22"/>
+              </w:rPr>
+            </w:pPr>
+            <w:proofErr w:type="spellStart"/>
+            <w:proofErr w:type="gramStart"/>
+            <w:r>
+              <w:rPr>
+                <w:sz w:val="22"/>
+              </w:rPr>
+              <w:t>onRotated</w:t>
+            </w:r>
+            <w:proofErr w:type="spellEnd"/>
+            <w:proofErr w:type="gramEnd"/>
+          </w:p>
+        </w:tc>
+        <w:tc>
+          <w:tcPr>
+            <w:tcW w:w="6600" w:type="dxa"/>
+          </w:tcPr>
+          <w:p/>
+        </w:tc>
+      </w:tr>
+      <w:tr>
+        <w:trPr>
+          <w:trHeight w:val="306"/>
+        </w:trPr>
+        <w:tc>
+          <w:tcPr>
+            <w:tcW w:w="2138" w:type="dxa"/>
+          </w:tcPr>
+          <w:p>
+            <w:pPr>
+              <w:rPr>
+                <w:sz w:val="22"/>
+              </w:rPr>
+            </w:pPr>
+            <w:proofErr w:type="spellStart"/>
+            <w:proofErr w:type="gramStart"/>
+            <w:r>
+              <w:rPr>
+                <w:sz w:val="22"/>
+              </w:rPr>
+              <w:t>onScaled</w:t>
+            </w:r>
+            <w:proofErr w:type="spellEnd"/>
+            <w:proofErr w:type="gramEnd"/>
+          </w:p>
+        </w:tc>
+        <w:tc>
+          <w:tcPr>
+            <w:tcW w:w="6600" w:type="dxa"/>
+          </w:tcPr>
+          <w:p>
+            <w:bookmarkStart w:id="0" w:name="_GoBack"/>
+            <w:bookmarkEnd w:id="0"/>
+          </w:p>
         </w:tc>
       </w:tr>
     </w:tbl>
@@ -10925,16 +10994,7 @@
           <w:rFonts w:ascii="Avenir Book" w:hAnsi="Avenir Book"/>
           <w:sz w:val="22"/>
         </w:rPr>
-        <w:t>myAppN</w:t>
-      </w:r>
-      <w:bookmarkStart w:id="0" w:name="_GoBack"/>
-      <w:bookmarkEnd w:id="0"/>
-      <w:r>
-        <w:rPr>
-          <w:rFonts w:ascii="Avenir Book" w:hAnsi="Avenir Book"/>
-          <w:sz w:val="22"/>
-        </w:rPr>
-        <w:t>ame</w:t>
+        <w:t>myAppName</w:t>
       </w:r>
       <w:proofErr w:type="spellEnd"/>
       <w:r>

</xml_diff>